<commit_message>
Fixed a typo in the lab exercises
</commit_message>
<xml_diff>
--- a/Labs/Lab06/CS133JS_Lab06_Instructions-GroupA.docx
+++ b/Labs/Lab06/CS133JS_Lab06_Instructions-GroupA.docx
@@ -572,45 +572,76 @@
     </w:p>
     <w:p>
       <w:pPr>
+        <w:rPr>
+          <w:rFonts w:eastAsia="Times New Roman" w:cs="Arial"/>
+          <w:bCs/>
+          <w:color w:val="000000"/>
+        </w:rPr>
+      </w:pPr>
+    </w:p>
+    <w:p>
+      <w:pPr>
+        <w:rPr>
+          <w:rFonts w:asciiTheme="majorHAnsi" w:eastAsia="Times New Roman" w:hAnsiTheme="majorHAnsi" w:cs="Arial"/>
+          <w:color w:val="000000"/>
+          <w:u w:val="single"/>
+        </w:rPr>
+      </w:pPr>
+      <w:r>
+        <w:rPr>
+          <w:rFonts w:asciiTheme="majorHAnsi" w:eastAsia="Times New Roman" w:hAnsiTheme="majorHAnsi" w:cs="Arial"/>
+          <w:color w:val="000000"/>
+          <w:u w:val="single"/>
+        </w:rPr>
+        <w:t>Web App I for Group</w:t>
+      </w:r>
+      <w:r>
+        <w:rPr>
+          <w:szCs w:val="28"/>
+          <w:u w:val="single"/>
+        </w:rPr>
+        <w:t xml:space="preserve"> A – </w:t>
+      </w:r>
+      <w:r>
+        <w:rPr>
+          <w:szCs w:val="28"/>
+          <w:u w:val="single"/>
+        </w:rPr>
+        <w:t>Grade Book</w:t>
+      </w:r>
+    </w:p>
+    <w:p>
+      <w:pPr>
         <w:shd w:val="clear" w:color="auto" w:fill="FFFFFF"/>
         <w:spacing w:before="100" w:beforeAutospacing="1" w:after="100" w:afterAutospacing="1"/>
         <w:ind w:right="720"/>
         <w:rPr>
-          <w:rFonts w:asciiTheme="majorHAnsi" w:eastAsia="Times New Roman" w:hAnsiTheme="majorHAnsi" w:cs="Arial"/>
-          <w:color w:val="000000"/>
-          <w:u w:val="single"/>
-        </w:rPr>
-      </w:pPr>
-    </w:p>
-    <w:p>
-      <w:pPr>
-        <w:rPr>
-          <w:rFonts w:asciiTheme="majorHAnsi" w:eastAsia="Times New Roman" w:hAnsiTheme="majorHAnsi" w:cs="Arial"/>
-          <w:color w:val="000000"/>
-          <w:u w:val="single"/>
-        </w:rPr>
-      </w:pPr>
-      <w:r>
-        <w:rPr>
-          <w:rFonts w:asciiTheme="majorHAnsi" w:eastAsia="Times New Roman" w:hAnsiTheme="majorHAnsi" w:cs="Arial"/>
-          <w:color w:val="000000"/>
-          <w:u w:val="single"/>
-        </w:rPr>
-        <w:t>Web App I for Group</w:t>
-      </w:r>
-      <w:r>
-        <w:rPr>
-          <w:szCs w:val="28"/>
-          <w:u w:val="single"/>
-        </w:rPr>
-        <w:t xml:space="preserve"> A – </w:t>
-      </w:r>
-      <w:r>
-        <w:rPr>
-          <w:szCs w:val="28"/>
-          <w:u w:val="single"/>
-        </w:rPr>
-        <w:t>Grade Book</w:t>
+          <w:szCs w:val="28"/>
+        </w:rPr>
+      </w:pPr>
+      <w:r>
+        <w:rPr>
+          <w:szCs w:val="28"/>
+        </w:rPr>
+        <w:t xml:space="preserve">This web app displays a list of students and allows an instructor to add names </w:t>
+      </w:r>
+      <w:r>
+        <w:rPr>
+          <w:szCs w:val="28"/>
+        </w:rPr>
+        <w:t>to</w:t>
+      </w:r>
+      <w:r>
+        <w:rPr>
+          <w:szCs w:val="28"/>
+        </w:rPr>
+        <w:t xml:space="preserve"> the list and enter grades.</w:t>
+      </w:r>
+      <w:r>
+        <w:rPr>
+          <w:szCs w:val="28"/>
+        </w:rPr>
+        <w:t xml:space="preserve"> </w:t>
       </w:r>
     </w:p>
     <w:p>
@@ -626,41 +657,19 @@
         <w:rPr>
           <w:szCs w:val="28"/>
         </w:rPr>
-        <w:t xml:space="preserve">This web app displays a list of students and allows an instructor to add names </w:t>
-      </w:r>
-      <w:r>
-        <w:rPr>
-          <w:szCs w:val="28"/>
-        </w:rPr>
-        <w:t>to</w:t>
-      </w:r>
-      <w:r>
-        <w:rPr>
-          <w:szCs w:val="28"/>
-        </w:rPr>
-        <w:t xml:space="preserve"> the list and enter grades.</w:t>
-      </w:r>
-      <w:r>
-        <w:rPr>
-          <w:szCs w:val="28"/>
-        </w:rPr>
-        <w:t xml:space="preserve"> </w:t>
-      </w:r>
-    </w:p>
-    <w:p>
-      <w:pPr>
-        <w:shd w:val="clear" w:color="auto" w:fill="FFFFFF"/>
-        <w:spacing w:before="100" w:beforeAutospacing="1" w:after="100" w:afterAutospacing="1"/>
-        <w:ind w:right="720"/>
-        <w:rPr>
-          <w:szCs w:val="28"/>
-        </w:rPr>
-      </w:pPr>
-      <w:r>
-        <w:rPr>
-          <w:szCs w:val="28"/>
-        </w:rPr>
-        <w:t>This is a new version of the Grade Book you made using arrays. This one will use objects.</w:t>
+        <w:t xml:space="preserve">This is a new version of the Grade Book you made </w:t>
+      </w:r>
+      <w:r>
+        <w:rPr>
+          <w:szCs w:val="28"/>
+        </w:rPr>
+        <w:t xml:space="preserve">previously </w:t>
+      </w:r>
+      <w:r>
+        <w:rPr>
+          <w:szCs w:val="28"/>
+        </w:rPr>
+        <w:t>using arrays. This one will use objects.</w:t>
       </w:r>
     </w:p>
     <w:p>
@@ -752,6 +761,28 @@
         </w:rPr>
         <w:t>.</w:t>
       </w:r>
+      <w:r>
+        <w:rPr>
+          <w:iCs/>
+          <w:szCs w:val="28"/>
+        </w:rPr>
+        <w:t xml:space="preserve"> This will hold </w:t>
+      </w:r>
+      <w:r>
+        <w:rPr>
+          <w:i/>
+          <w:iCs/>
+          <w:szCs w:val="28"/>
+        </w:rPr>
+        <w:t>Student</w:t>
+      </w:r>
+      <w:r>
+        <w:rPr>
+          <w:iCs/>
+          <w:szCs w:val="28"/>
+        </w:rPr>
+        <w:t xml:space="preserve"> objects.</w:t>
+      </w:r>
     </w:p>
     <w:p>
       <w:pPr>
@@ -1079,7 +1110,6 @@
         <w:rPr>
           <w:szCs w:val="28"/>
         </w:rPr>
-        <w:lastRenderedPageBreak/>
         <w:t xml:space="preserve">Hint: Use the </w:t>
       </w:r>
       <w:r>
@@ -1110,7 +1140,6 @@
         </w:rPr>
         <w:t xml:space="preserve"> to remove the </w:t>
       </w:r>
-      <w:bookmarkStart w:id="0" w:name="_GoBack"/>
       <w:r>
         <w:rPr>
           <w:i/>
@@ -1124,7 +1153,6 @@
         </w:rPr>
         <w:t xml:space="preserve"> </w:t>
       </w:r>
-      <w:bookmarkEnd w:id="0"/>
       <w:r>
         <w:rPr>
           <w:szCs w:val="28"/>
@@ -1135,7 +1163,7 @@
         <w:rPr>
           <w:szCs w:val="28"/>
         </w:rPr>
-        <w:t xml:space="preserve"> from the arrays.</w:t>
+        <w:t xml:space="preserve"> from the array.</w:t>
       </w:r>
     </w:p>
     <w:p>
@@ -1159,6 +1187,7 @@
           <w:iCs/>
           <w:szCs w:val="28"/>
         </w:rPr>
+        <w:lastRenderedPageBreak/>
         <w:t>changeGrade</w:t>
       </w:r>
       <w:proofErr w:type="spellEnd"/>
@@ -1235,29 +1264,49 @@
         <w:rPr>
           <w:szCs w:val="28"/>
         </w:rPr>
-        <w:t xml:space="preserve">Use the </w:t>
-      </w:r>
-      <w:proofErr w:type="spellStart"/>
-      <w:r>
-        <w:rPr>
-          <w:i/>
-          <w:iCs/>
-          <w:szCs w:val="28"/>
-        </w:rPr>
-        <w:t>indexOf</w:t>
-      </w:r>
-      <w:proofErr w:type="spellEnd"/>
-      <w:r>
-        <w:rPr>
-          <w:szCs w:val="28"/>
-        </w:rPr>
-        <w:t xml:space="preserve"> method</w:t>
-      </w:r>
-      <w:r>
-        <w:rPr>
-          <w:szCs w:val="28"/>
-        </w:rPr>
-        <w:t xml:space="preserve"> to get an index, then change the value in the grades array.</w:t>
+        <w:t xml:space="preserve">Hint: </w:t>
+      </w:r>
+      <w:r>
+        <w:rPr>
+          <w:szCs w:val="28"/>
+        </w:rPr>
+        <w:t xml:space="preserve">Use </w:t>
+      </w:r>
+      <w:r>
+        <w:rPr>
+          <w:szCs w:val="28"/>
+        </w:rPr>
+        <w:t xml:space="preserve">a loop to find the student object with the correct name, then </w:t>
+      </w:r>
+      <w:r>
+        <w:rPr>
+          <w:szCs w:val="28"/>
+        </w:rPr>
+        <w:t xml:space="preserve">change the value </w:t>
+      </w:r>
+      <w:r>
+        <w:rPr>
+          <w:szCs w:val="28"/>
+        </w:rPr>
+        <w:t>of the</w:t>
+      </w:r>
+      <w:r>
+        <w:rPr>
+          <w:szCs w:val="28"/>
+        </w:rPr>
+        <w:t xml:space="preserve"> grade</w:t>
+      </w:r>
+      <w:r>
+        <w:rPr>
+          <w:szCs w:val="28"/>
+        </w:rPr>
+        <w:t xml:space="preserve"> property</w:t>
+      </w:r>
+      <w:r>
+        <w:rPr>
+          <w:szCs w:val="28"/>
+        </w:rPr>
+        <w:t>.</w:t>
       </w:r>
     </w:p>
     <w:p>
@@ -1326,6 +1375,8 @@
           </wp:inline>
         </w:drawing>
       </w:r>
+      <w:bookmarkStart w:id="0" w:name="_GoBack"/>
+      <w:bookmarkEnd w:id="0"/>
     </w:p>
     <w:p>
       <w:pPr>
@@ -1635,16 +1686,7 @@
           <w:sz w:val="22"/>
           <w:szCs w:val="22"/>
         </w:rPr>
-        <w:t xml:space="preserve">. On the code </w:t>
-      </w:r>
-      <w:r>
-        <w:rPr>
-          <w:rFonts w:cs="Arial"/>
-          <w:sz w:val="22"/>
-          <w:szCs w:val="22"/>
-        </w:rPr>
-        <w:lastRenderedPageBreak/>
-        <w:t xml:space="preserve">review </w:t>
+        <w:t xml:space="preserve">. On the code review </w:t>
       </w:r>
       <w:r>
         <w:rPr>
@@ -1686,6 +1728,7 @@
           <w:sz w:val="22"/>
           <w:szCs w:val="22"/>
         </w:rPr>
+        <w:lastRenderedPageBreak/>
         <w:t xml:space="preserve">Upload the following to the </w:t>
       </w:r>
       <w:r>
@@ -6731,7 +6774,7 @@
 </file>
 
 <file path=customXml/itemProps1.xml><?xml version="1.0" encoding="utf-8"?>
-<ds:datastoreItem xmlns:ds="http://schemas.openxmlformats.org/officeDocument/2006/customXml" ds:itemID="{B6308593-2CF6-F349-8246-C2536220B414}">
+<ds:datastoreItem xmlns:ds="http://schemas.openxmlformats.org/officeDocument/2006/customXml" ds:itemID="{214F0CA6-7DAF-0F48-8F71-A245053D96BB}">
   <ds:schemaRefs>
     <ds:schemaRef ds:uri="http://schemas.openxmlformats.org/officeDocument/2006/bibliography"/>
   </ds:schemaRefs>

</xml_diff>

<commit_message>
Added specification of data types
</commit_message>
<xml_diff>
--- a/Labs/Lab06/CS133JS_Lab06_Instructions-GroupA.docx
+++ b/Labs/Lab06/CS133JS_Lab06_Instructions-GroupA.docx
@@ -933,6 +933,7 @@
           <w:szCs w:val="28"/>
         </w:rPr>
       </w:pPr>
+      <w:proofErr w:type="spellStart"/>
       <w:r>
         <w:rPr>
           <w:i/>
@@ -941,6 +942,7 @@
         </w:rPr>
         <w:t>addStudent</w:t>
       </w:r>
+      <w:proofErr w:type="spellEnd"/>
       <w:r>
         <w:rPr>
           <w:i/>
@@ -1014,7 +1016,19 @@
         <w:rPr>
           <w:szCs w:val="28"/>
         </w:rPr>
-        <w:t>Has one parameter: a student's name.</w:t>
+        <w:t xml:space="preserve">Has one parameter: a </w:t>
+      </w:r>
+      <w:r>
+        <w:rPr>
+          <w:szCs w:val="28"/>
+        </w:rPr>
+        <w:t xml:space="preserve">string containing a </w:t>
+      </w:r>
+      <w:r>
+        <w:rPr>
+          <w:szCs w:val="28"/>
+        </w:rPr>
+        <w:t>student's name.</w:t>
       </w:r>
     </w:p>
     <w:p>
@@ -1146,7 +1160,7 @@
         <w:pStyle w:val="ListParagraph"/>
         <w:numPr>
           <w:ilvl w:val="1"/>
-          <w:numId w:val="32"/>
+          <w:numId w:val="30"/>
         </w:numPr>
         <w:shd w:val="clear" w:color="auto" w:fill="FFFFFF"/>
         <w:spacing w:before="100" w:beforeAutospacing="1" w:after="100" w:afterAutospacing="1"/>
@@ -1155,6 +1169,9 @@
           <w:szCs w:val="28"/>
         </w:rPr>
       </w:pPr>
+      <w:bookmarkStart w:id="0" w:name="_GoBack"/>
+      <w:bookmarkEnd w:id="0"/>
+      <w:proofErr w:type="spellStart"/>
       <w:r>
         <w:rPr>
           <w:i/>
@@ -1163,6 +1180,7 @@
         </w:rPr>
         <w:t>removeStudent</w:t>
       </w:r>
+      <w:proofErr w:type="spellEnd"/>
       <w:r>
         <w:rPr>
           <w:i/>
@@ -1264,6 +1282,12 @@
         <w:rPr>
           <w:szCs w:val="28"/>
         </w:rPr>
+        <w:t xml:space="preserve">number </w:t>
+      </w:r>
+      <w:r>
+        <w:rPr>
+          <w:szCs w:val="28"/>
+        </w:rPr>
         <w:t xml:space="preserve">for the </w:t>
       </w:r>
       <w:r>
@@ -1415,6 +1439,7 @@
           <w:szCs w:val="28"/>
         </w:rPr>
       </w:pPr>
+      <w:proofErr w:type="spellStart"/>
       <w:r>
         <w:rPr>
           <w:i/>
@@ -1423,6 +1448,7 @@
         </w:rPr>
         <w:t>changeGrade</w:t>
       </w:r>
+      <w:proofErr w:type="spellEnd"/>
       <w:r>
         <w:rPr>
           <w:i/>
@@ -1462,7 +1488,13 @@
         <w:rPr>
           <w:szCs w:val="28"/>
         </w:rPr>
-        <w:t xml:space="preserve"> a</w:t>
+        <w:t xml:space="preserve"> </w:t>
+      </w:r>
+      <w:r>
+        <w:rPr>
+          <w:szCs w:val="28"/>
+        </w:rPr>
+        <w:t>a string containing a</w:t>
       </w:r>
       <w:r>
         <w:rPr>
@@ -1480,7 +1512,19 @@
         <w:rPr>
           <w:szCs w:val="28"/>
         </w:rPr>
-        <w:t xml:space="preserve"> grade.</w:t>
+        <w:t xml:space="preserve"> </w:t>
+      </w:r>
+      <w:r>
+        <w:rPr>
+          <w:szCs w:val="28"/>
+        </w:rPr>
+        <w:t xml:space="preserve">a string containing a </w:t>
+      </w:r>
+      <w:r>
+        <w:rPr>
+          <w:szCs w:val="28"/>
+        </w:rPr>
+        <w:t>grade.</w:t>
       </w:r>
     </w:p>
     <w:p>
@@ -1501,7 +1545,21 @@
         <w:rPr>
           <w:szCs w:val="28"/>
         </w:rPr>
-        <w:t>Returns true if the student</w:t>
+        <w:t xml:space="preserve">Returns </w:t>
+      </w:r>
+      <w:r>
+        <w:rPr>
+          <w:i/>
+          <w:iCs/>
+          <w:szCs w:val="28"/>
+        </w:rPr>
+        <w:t>true</w:t>
+      </w:r>
+      <w:r>
+        <w:rPr>
+          <w:szCs w:val="28"/>
+        </w:rPr>
+        <w:t xml:space="preserve"> if the student</w:t>
       </w:r>
       <w:r>
         <w:rPr>
@@ -1636,7 +1694,6 @@
         <w:rPr>
           <w:szCs w:val="28"/>
         </w:rPr>
-        <w:lastRenderedPageBreak/>
         <w:t>This is a screenshot of a working Grade Book web app</w:t>
       </w:r>
       <w:r>
@@ -1645,8 +1702,6 @@
         </w:rPr>
         <w:t>. Before the screenshot, the first three students were shown. Two more were added before taking the screenshot.</w:t>
       </w:r>
-      <w:bookmarkStart w:id="0" w:name="_GoBack"/>
-      <w:bookmarkEnd w:id="0"/>
     </w:p>
     <w:p>
       <w:pPr>
@@ -2160,7 +2215,25 @@
           <w:sz w:val="22"/>
           <w:szCs w:val="22"/>
         </w:rPr>
-        <w:t>zip file containing the two files (.html and .js) for</w:t>
+        <w:t>zip file containing the two files (.html and .</w:t>
+      </w:r>
+      <w:proofErr w:type="spellStart"/>
+      <w:r>
+        <w:rPr>
+          <w:rFonts w:cs="Arial"/>
+          <w:sz w:val="22"/>
+          <w:szCs w:val="22"/>
+        </w:rPr>
+        <w:t>js</w:t>
+      </w:r>
+      <w:proofErr w:type="spellEnd"/>
+      <w:r>
+        <w:rPr>
+          <w:rFonts w:cs="Arial"/>
+          <w:sz w:val="22"/>
+          <w:szCs w:val="22"/>
+        </w:rPr>
+        <w:t>) for</w:t>
       </w:r>
       <w:r>
         <w:rPr>
@@ -2798,7 +2871,7 @@
   <w:abstractNum w:abstractNumId="3" w15:restartNumberingAfterBreak="0">
     <w:nsid w:val="05886E00"/>
     <w:multiLevelType w:val="hybridMultilevel"/>
-    <w:tmpl w:val="094ACFF6"/>
+    <w:tmpl w:val="ADA669D8"/>
     <w:lvl w:ilvl="0" w:tplc="0409000F">
       <w:start w:val="1"/>
       <w:numFmt w:val="decimal"/>
@@ -7141,7 +7214,7 @@
 </file>
 
 <file path=customXml/itemProps1.xml><?xml version="1.0" encoding="utf-8"?>
-<ds:datastoreItem xmlns:ds="http://schemas.openxmlformats.org/officeDocument/2006/customXml" ds:itemID="{342A64EA-C95B-47CC-AF28-C8FB8E5C37B7}">
+<ds:datastoreItem xmlns:ds="http://schemas.openxmlformats.org/officeDocument/2006/customXml" ds:itemID="{B412320E-5544-4554-83B5-BF59B9CF9B83}">
   <ds:schemaRefs>
     <ds:schemaRef ds:uri="http://schemas.openxmlformats.org/officeDocument/2006/bibliography"/>
   </ds:schemaRefs>

</xml_diff>

<commit_message>
Removed the 2nd web app in part 2
</commit_message>
<xml_diff>
--- a/Labs/Lab06/CS133JS_Lab06_Instructions-GroupA.docx
+++ b/Labs/Lab06/CS133JS_Lab06_Instructions-GroupA.docx
@@ -541,7 +541,7 @@
           <w:b/>
           <w:color w:val="000000"/>
         </w:rPr>
-        <w:t>Apps</w:t>
+        <w:t>App</w:t>
       </w:r>
     </w:p>
     <w:p>
@@ -556,32 +556,6 @@
     <w:p>
       <w:pPr>
         <w:rPr>
-          <w:rFonts w:eastAsia="Times New Roman" w:cs="Arial"/>
-          <w:bCs/>
-          <w:color w:val="000000"/>
-        </w:rPr>
-      </w:pPr>
-      <w:r>
-        <w:rPr>
-          <w:rFonts w:eastAsia="Times New Roman" w:cs="Arial"/>
-          <w:bCs/>
-          <w:color w:val="000000"/>
-        </w:rPr>
-        <w:t>You will create two web apps. The HTML page for each of these has already been written for you. You will just write the JavaScript file.</w:t>
-      </w:r>
-    </w:p>
-    <w:p>
-      <w:pPr>
-        <w:rPr>
-          <w:rFonts w:eastAsia="Times New Roman" w:cs="Arial"/>
-          <w:bCs/>
-          <w:color w:val="000000"/>
-        </w:rPr>
-      </w:pPr>
-    </w:p>
-    <w:p>
-      <w:pPr>
-        <w:rPr>
           <w:rFonts w:asciiTheme="majorHAnsi" w:eastAsia="Times New Roman" w:hAnsiTheme="majorHAnsi" w:cs="Arial"/>
           <w:color w:val="000000"/>
           <w:u w:val="single"/>
@@ -593,25 +567,23 @@
           <w:color w:val="000000"/>
           <w:u w:val="single"/>
         </w:rPr>
-        <w:br w:type="page"/>
-      </w:r>
-    </w:p>
-    <w:p>
-      <w:pPr>
+        <w:t>Web App</w:t>
+      </w:r>
+      <w:r>
         <w:rPr>
           <w:rFonts w:asciiTheme="majorHAnsi" w:eastAsia="Times New Roman" w:hAnsiTheme="majorHAnsi" w:cs="Arial"/>
           <w:color w:val="000000"/>
           <w:u w:val="single"/>
         </w:rPr>
-      </w:pPr>
+        <w:t xml:space="preserve"> </w:t>
+      </w:r>
       <w:r>
         <w:rPr>
           <w:rFonts w:asciiTheme="majorHAnsi" w:eastAsia="Times New Roman" w:hAnsiTheme="majorHAnsi" w:cs="Arial"/>
           <w:color w:val="000000"/>
           <w:u w:val="single"/>
         </w:rPr>
-        <w:lastRenderedPageBreak/>
-        <w:t>Web App I for Group</w:t>
+        <w:t>for Group</w:t>
       </w:r>
       <w:r>
         <w:rPr>
@@ -971,6 +943,7 @@
         </w:rPr>
         <w:t xml:space="preserve"> object to the </w:t>
       </w:r>
+      <w:proofErr w:type="gramStart"/>
       <w:r>
         <w:rPr>
           <w:i/>
@@ -979,6 +952,7 @@
         </w:rPr>
         <w:t>students</w:t>
       </w:r>
+      <w:proofErr w:type="gramEnd"/>
       <w:r>
         <w:rPr>
           <w:szCs w:val="28"/>
@@ -1169,8 +1143,6 @@
           <w:szCs w:val="28"/>
         </w:rPr>
       </w:pPr>
-      <w:bookmarkStart w:id="0" w:name="_GoBack"/>
-      <w:bookmarkEnd w:id="0"/>
       <w:proofErr w:type="spellStart"/>
       <w:r>
         <w:rPr>
@@ -1207,6 +1179,7 @@
         </w:rPr>
         <w:t xml:space="preserve"> from the </w:t>
       </w:r>
+      <w:proofErr w:type="gramStart"/>
       <w:r>
         <w:rPr>
           <w:i/>
@@ -1215,6 +1188,7 @@
         </w:rPr>
         <w:t>students</w:t>
       </w:r>
+      <w:proofErr w:type="gramEnd"/>
       <w:r>
         <w:rPr>
           <w:szCs w:val="28"/>
@@ -1252,6 +1226,7 @@
         <w:rPr>
           <w:szCs w:val="28"/>
         </w:rPr>
+        <w:lastRenderedPageBreak/>
         <w:t xml:space="preserve">Has </w:t>
       </w:r>
       <w:r>
@@ -1290,6 +1265,7 @@
         </w:rPr>
         <w:t xml:space="preserve">for the </w:t>
       </w:r>
+      <w:proofErr w:type="gramStart"/>
       <w:r>
         <w:rPr>
           <w:i/>
@@ -1298,6 +1274,7 @@
         </w:rPr>
         <w:t>students</w:t>
       </w:r>
+      <w:proofErr w:type="gramEnd"/>
       <w:r>
         <w:rPr>
           <w:szCs w:val="28"/>
@@ -1768,63 +1745,8 @@
         </w:rPr>
         <w:br w:type="page"/>
       </w:r>
-    </w:p>
-    <w:p>
-      <w:pPr>
-        <w:rPr>
-          <w:rFonts w:asciiTheme="majorHAnsi" w:eastAsia="Times New Roman" w:hAnsiTheme="majorHAnsi" w:cs="Arial"/>
-          <w:color w:val="000000"/>
-          <w:u w:val="single"/>
-        </w:rPr>
-      </w:pPr>
-      <w:r>
-        <w:rPr>
-          <w:rFonts w:asciiTheme="majorHAnsi" w:eastAsia="Times New Roman" w:hAnsiTheme="majorHAnsi" w:cs="Arial"/>
-          <w:color w:val="000000"/>
-          <w:u w:val="single"/>
-        </w:rPr>
-        <w:lastRenderedPageBreak/>
-        <w:t>Web App II for Group</w:t>
-      </w:r>
-      <w:r>
-        <w:rPr>
-          <w:szCs w:val="28"/>
-          <w:u w:val="single"/>
-        </w:rPr>
-        <w:t xml:space="preserve"> A – </w:t>
-      </w:r>
-      <w:r>
-        <w:rPr>
-          <w:szCs w:val="28"/>
-          <w:u w:val="single"/>
-        </w:rPr>
-        <w:t>Coming Soon</w:t>
-      </w:r>
-    </w:p>
-    <w:p>
-      <w:pPr>
-        <w:spacing w:before="120" w:after="120"/>
-        <w:rPr>
-          <w:sz w:val="22"/>
-          <w:szCs w:val="22"/>
-        </w:rPr>
-      </w:pPr>
-      <w:r>
-        <w:rPr>
-          <w:sz w:val="22"/>
-          <w:szCs w:val="22"/>
-        </w:rPr>
-        <w:t>I’m still working on the instructions for this one. I’ll have them ready later today.</w:t>
-      </w:r>
-    </w:p>
-    <w:p>
-      <w:pPr>
-        <w:spacing w:before="120" w:after="120"/>
-        <w:rPr>
-          <w:sz w:val="22"/>
-          <w:szCs w:val="22"/>
-        </w:rPr>
-      </w:pPr>
+      <w:bookmarkStart w:id="0" w:name="_GoBack"/>
+      <w:bookmarkEnd w:id="0"/>
     </w:p>
     <w:p>
       <w:pPr>
@@ -1841,6 +1763,7 @@
           <w:b/>
           <w:bCs/>
         </w:rPr>
+        <w:lastRenderedPageBreak/>
         <w:t>Submitting your lab work on Moodle</w:t>
       </w:r>
     </w:p>
@@ -2127,13 +2050,23 @@
         </w:rPr>
         <w:t xml:space="preserve">. On the code review </w:t>
       </w:r>
+      <w:proofErr w:type="gramStart"/>
       <w:r>
         <w:rPr>
           <w:rFonts w:cs="Arial"/>
           <w:sz w:val="22"/>
           <w:szCs w:val="22"/>
         </w:rPr>
-        <w:t>form you received from</w:t>
+        <w:t>form</w:t>
+      </w:r>
+      <w:proofErr w:type="gramEnd"/>
+      <w:r>
+        <w:rPr>
+          <w:rFonts w:cs="Arial"/>
+          <w:sz w:val="22"/>
+          <w:szCs w:val="22"/>
+        </w:rPr>
+        <w:t xml:space="preserve"> you received from</w:t>
       </w:r>
       <w:r>
         <w:rPr>
@@ -7214,7 +7147,7 @@
 </file>
 
 <file path=customXml/itemProps1.xml><?xml version="1.0" encoding="utf-8"?>
-<ds:datastoreItem xmlns:ds="http://schemas.openxmlformats.org/officeDocument/2006/customXml" ds:itemID="{B412320E-5544-4554-83B5-BF59B9CF9B83}">
+<ds:datastoreItem xmlns:ds="http://schemas.openxmlformats.org/officeDocument/2006/customXml" ds:itemID="{1C55E8BF-4C44-476F-83E4-C200C4A524F3}">
   <ds:schemaRefs>
     <ds:schemaRef ds:uri="http://schemas.openxmlformats.org/officeDocument/2006/bibliography"/>
   </ds:schemaRefs>

</xml_diff>

<commit_message>
New notes, fixed lab instruction typos
</commit_message>
<xml_diff>
--- a/Labs/Lab06/CS133JS_Lab06_Instructions-GroupA.docx
+++ b/Labs/Lab06/CS133JS_Lab06_Instructions-GroupA.docx
@@ -89,9 +89,12 @@
           <w:szCs w:val="22"/>
         </w:rPr>
         <w:sectPr>
-          <w:headerReference w:type="default" r:id="rId8"/>
-          <w:footerReference w:type="even" r:id="rId9"/>
-          <w:footerReference w:type="default" r:id="rId10"/>
+          <w:headerReference w:type="even" r:id="rId8"/>
+          <w:headerReference w:type="default" r:id="rId9"/>
+          <w:footerReference w:type="even" r:id="rId10"/>
+          <w:footerReference w:type="default" r:id="rId11"/>
+          <w:headerReference w:type="first" r:id="rId12"/>
+          <w:footerReference w:type="first" r:id="rId13"/>
           <w:pgSz w:w="12240" w:h="15840"/>
           <w:pgMar w:top="1440" w:right="1530" w:bottom="1440" w:left="1800" w:header="720" w:footer="720" w:gutter="0"/>
           <w:cols w:space="720"/>
@@ -1710,7 +1713,7 @@
                     <pic:cNvPicPr/>
                   </pic:nvPicPr>
                   <pic:blipFill>
-                    <a:blip r:embed="rId11"/>
+                    <a:blip r:embed="rId14"/>
                     <a:stretch>
                       <a:fillRect/>
                     </a:stretch>
@@ -1745,8 +1748,6 @@
         </w:rPr>
         <w:br w:type="page"/>
       </w:r>
-      <w:bookmarkStart w:id="0" w:name="_GoBack"/>
-      <w:bookmarkEnd w:id="0"/>
     </w:p>
     <w:p>
       <w:pPr>
@@ -2050,23 +2051,13 @@
         </w:rPr>
         <w:t xml:space="preserve">. On the code review </w:t>
       </w:r>
-      <w:proofErr w:type="gramStart"/>
       <w:r>
         <w:rPr>
           <w:rFonts w:cs="Arial"/>
           <w:sz w:val="22"/>
           <w:szCs w:val="22"/>
         </w:rPr>
-        <w:t>form</w:t>
-      </w:r>
-      <w:proofErr w:type="gramEnd"/>
-      <w:r>
-        <w:rPr>
-          <w:rFonts w:cs="Arial"/>
-          <w:sz w:val="22"/>
-          <w:szCs w:val="22"/>
-        </w:rPr>
-        <w:t xml:space="preserve"> you received from</w:t>
+        <w:t>form you received from</w:t>
       </w:r>
       <w:r>
         <w:rPr>
@@ -2424,6 +2415,16 @@
 </w:ftr>
 </file>
 
+<file path=word/footer3.xml><?xml version="1.0" encoding="utf-8"?>
+<w:ftr xmlns:wpc="http://schemas.microsoft.com/office/word/2010/wordprocessingCanvas" xmlns:cx="http://schemas.microsoft.com/office/drawing/2014/chartex" xmlns:cx1="http://schemas.microsoft.com/office/drawing/2015/9/8/chartex" xmlns:cx2="http://schemas.microsoft.com/office/drawing/2015/10/21/chartex" xmlns:cx3="http://schemas.microsoft.com/office/drawing/2016/5/9/chartex" xmlns:cx4="http://schemas.microsoft.com/office/drawing/2016/5/10/chartex" xmlns:cx5="http://schemas.microsoft.com/office/drawing/2016/5/11/chartex" xmlns:cx6="http://schemas.microsoft.com/office/drawing/2016/5/12/chartex" xmlns:cx7="http://schemas.microsoft.com/office/drawing/2016/5/13/chartex" xmlns:cx8="http://schemas.microsoft.com/office/drawing/2016/5/14/chartex" xmlns:mc="http://schemas.openxmlformats.org/markup-compatibility/2006" xmlns:aink="http://schemas.microsoft.com/office/drawing/2016/ink" xmlns:am3d="http://schemas.microsoft.com/office/drawing/2017/model3d" xmlns:o="urn:schemas-microsoft-com:office:office" xmlns:r="http://schemas.openxmlformats.org/officeDocument/2006/relationships" xmlns:m="http://schemas.openxmlformats.org/officeDocument/2006/math" xmlns:v="urn:schemas-microsoft-com:vml" xmlns:wp14="http://schemas.microsoft.com/office/word/2010/wordprocessingDrawing" xmlns:wp="http://schemas.openxmlformats.org/drawingml/2006/wordprocessingDrawing" xmlns:w10="urn:schemas-microsoft-com:office:word" xmlns:w="http://schemas.openxmlformats.org/wordprocessingml/2006/main" xmlns:w14="http://schemas.microsoft.com/office/word/2010/wordml" xmlns:w15="http://schemas.microsoft.com/office/word/2012/wordml" xmlns:w16cid="http://schemas.microsoft.com/office/word/2016/wordml/cid" xmlns:w16se="http://schemas.microsoft.com/office/word/2015/wordml/symex" xmlns:wpg="http://schemas.microsoft.com/office/word/2010/wordprocessingGroup" xmlns:wpi="http://schemas.microsoft.com/office/word/2010/wordprocessingInk" xmlns:wne="http://schemas.microsoft.com/office/word/2006/wordml" xmlns:wps="http://schemas.microsoft.com/office/word/2010/wordprocessingShape" mc:Ignorable="w14 w15 w16se w16cid wp14">
+  <w:p>
+    <w:pPr>
+      <w:pStyle w:val="Footer"/>
+    </w:pPr>
+  </w:p>
+</w:ftr>
+</file>
+
 <file path=word/footnotes.xml><?xml version="1.0" encoding="utf-8"?>
 <w:footnotes xmlns:wpc="http://schemas.microsoft.com/office/word/2010/wordprocessingCanvas" xmlns:cx="http://schemas.microsoft.com/office/drawing/2014/chartex" xmlns:cx1="http://schemas.microsoft.com/office/drawing/2015/9/8/chartex" xmlns:cx2="http://schemas.microsoft.com/office/drawing/2015/10/21/chartex" xmlns:cx3="http://schemas.microsoft.com/office/drawing/2016/5/9/chartex" xmlns:cx4="http://schemas.microsoft.com/office/drawing/2016/5/10/chartex" xmlns:cx5="http://schemas.microsoft.com/office/drawing/2016/5/11/chartex" xmlns:cx6="http://schemas.microsoft.com/office/drawing/2016/5/12/chartex" xmlns:cx7="http://schemas.microsoft.com/office/drawing/2016/5/13/chartex" xmlns:cx8="http://schemas.microsoft.com/office/drawing/2016/5/14/chartex" xmlns:mc="http://schemas.openxmlformats.org/markup-compatibility/2006" xmlns:aink="http://schemas.microsoft.com/office/drawing/2016/ink" xmlns:am3d="http://schemas.microsoft.com/office/drawing/2017/model3d" xmlns:o="urn:schemas-microsoft-com:office:office" xmlns:r="http://schemas.openxmlformats.org/officeDocument/2006/relationships" xmlns:m="http://schemas.openxmlformats.org/officeDocument/2006/math" xmlns:v="urn:schemas-microsoft-com:vml" xmlns:wp14="http://schemas.microsoft.com/office/word/2010/wordprocessingDrawing" xmlns:wp="http://schemas.openxmlformats.org/drawingml/2006/wordprocessingDrawing" xmlns:w10="urn:schemas-microsoft-com:office:word" xmlns:w="http://schemas.openxmlformats.org/wordprocessingml/2006/main" xmlns:w14="http://schemas.microsoft.com/office/word/2010/wordml" xmlns:w15="http://schemas.microsoft.com/office/word/2012/wordml" xmlns:w16cid="http://schemas.microsoft.com/office/word/2016/wordml/cid" xmlns:w16se="http://schemas.microsoft.com/office/word/2015/wordml/symex" xmlns:wpg="http://schemas.microsoft.com/office/word/2010/wordprocessingGroup" xmlns:wpi="http://schemas.microsoft.com/office/word/2010/wordprocessingInk" xmlns:wne="http://schemas.microsoft.com/office/word/2006/wordml" xmlns:wps="http://schemas.microsoft.com/office/word/2010/wordprocessingShape" mc:Ignorable="w14 w15 w16se w16cid wp14">
   <w:footnote w:type="separator" w:id="-1">
@@ -2448,6 +2449,16 @@
   <w:p>
     <w:pPr>
       <w:pStyle w:val="Header"/>
+    </w:pPr>
+  </w:p>
+</w:hdr>
+</file>
+
+<file path=word/header2.xml><?xml version="1.0" encoding="utf-8"?>
+<w:hdr xmlns:wpc="http://schemas.microsoft.com/office/word/2010/wordprocessingCanvas" xmlns:cx="http://schemas.microsoft.com/office/drawing/2014/chartex" xmlns:cx1="http://schemas.microsoft.com/office/drawing/2015/9/8/chartex" xmlns:cx2="http://schemas.microsoft.com/office/drawing/2015/10/21/chartex" xmlns:cx3="http://schemas.microsoft.com/office/drawing/2016/5/9/chartex" xmlns:cx4="http://schemas.microsoft.com/office/drawing/2016/5/10/chartex" xmlns:cx5="http://schemas.microsoft.com/office/drawing/2016/5/11/chartex" xmlns:cx6="http://schemas.microsoft.com/office/drawing/2016/5/12/chartex" xmlns:cx7="http://schemas.microsoft.com/office/drawing/2016/5/13/chartex" xmlns:cx8="http://schemas.microsoft.com/office/drawing/2016/5/14/chartex" xmlns:mc="http://schemas.openxmlformats.org/markup-compatibility/2006" xmlns:aink="http://schemas.microsoft.com/office/drawing/2016/ink" xmlns:am3d="http://schemas.microsoft.com/office/drawing/2017/model3d" xmlns:o="urn:schemas-microsoft-com:office:office" xmlns:r="http://schemas.openxmlformats.org/officeDocument/2006/relationships" xmlns:m="http://schemas.openxmlformats.org/officeDocument/2006/math" xmlns:v="urn:schemas-microsoft-com:vml" xmlns:wp14="http://schemas.microsoft.com/office/word/2010/wordprocessingDrawing" xmlns:wp="http://schemas.openxmlformats.org/drawingml/2006/wordprocessingDrawing" xmlns:w10="urn:schemas-microsoft-com:office:word" xmlns:w="http://schemas.openxmlformats.org/wordprocessingml/2006/main" xmlns:w14="http://schemas.microsoft.com/office/word/2010/wordml" xmlns:w15="http://schemas.microsoft.com/office/word/2012/wordml" xmlns:w16cid="http://schemas.microsoft.com/office/word/2016/wordml/cid" xmlns:w16se="http://schemas.microsoft.com/office/word/2015/wordml/symex" xmlns:wpg="http://schemas.microsoft.com/office/word/2010/wordprocessingGroup" xmlns:wpi="http://schemas.microsoft.com/office/word/2010/wordprocessingInk" xmlns:wne="http://schemas.microsoft.com/office/word/2006/wordml" xmlns:wps="http://schemas.microsoft.com/office/word/2010/wordprocessingShape" mc:Ignorable="w14 w15 w16se w16cid wp14">
+  <w:p>
+    <w:pPr>
+      <w:pStyle w:val="Header"/>
       <w:jc w:val="center"/>
       <w:rPr>
         <w:b/>
@@ -2501,8 +2512,10 @@
         <w:sz w:val="28"/>
         <w:szCs w:val="28"/>
       </w:rPr>
-      <w:t>Selection</w:t>
+      <w:t>Objects</w:t>
     </w:r>
+    <w:bookmarkStart w:id="0" w:name="_GoBack"/>
+    <w:bookmarkEnd w:id="0"/>
     <w:r>
       <w:rPr>
         <w:b/>
@@ -2535,6 +2548,16 @@
         <w:sz w:val="28"/>
         <w:szCs w:val="28"/>
       </w:rPr>
+    </w:pPr>
+  </w:p>
+</w:hdr>
+</file>
+
+<file path=word/header3.xml><?xml version="1.0" encoding="utf-8"?>
+<w:hdr xmlns:wpc="http://schemas.microsoft.com/office/word/2010/wordprocessingCanvas" xmlns:cx="http://schemas.microsoft.com/office/drawing/2014/chartex" xmlns:cx1="http://schemas.microsoft.com/office/drawing/2015/9/8/chartex" xmlns:cx2="http://schemas.microsoft.com/office/drawing/2015/10/21/chartex" xmlns:cx3="http://schemas.microsoft.com/office/drawing/2016/5/9/chartex" xmlns:cx4="http://schemas.microsoft.com/office/drawing/2016/5/10/chartex" xmlns:cx5="http://schemas.microsoft.com/office/drawing/2016/5/11/chartex" xmlns:cx6="http://schemas.microsoft.com/office/drawing/2016/5/12/chartex" xmlns:cx7="http://schemas.microsoft.com/office/drawing/2016/5/13/chartex" xmlns:cx8="http://schemas.microsoft.com/office/drawing/2016/5/14/chartex" xmlns:mc="http://schemas.openxmlformats.org/markup-compatibility/2006" xmlns:aink="http://schemas.microsoft.com/office/drawing/2016/ink" xmlns:am3d="http://schemas.microsoft.com/office/drawing/2017/model3d" xmlns:o="urn:schemas-microsoft-com:office:office" xmlns:r="http://schemas.openxmlformats.org/officeDocument/2006/relationships" xmlns:m="http://schemas.openxmlformats.org/officeDocument/2006/math" xmlns:v="urn:schemas-microsoft-com:vml" xmlns:wp14="http://schemas.microsoft.com/office/word/2010/wordprocessingDrawing" xmlns:wp="http://schemas.openxmlformats.org/drawingml/2006/wordprocessingDrawing" xmlns:w10="urn:schemas-microsoft-com:office:word" xmlns:w="http://schemas.openxmlformats.org/wordprocessingml/2006/main" xmlns:w14="http://schemas.microsoft.com/office/word/2010/wordml" xmlns:w15="http://schemas.microsoft.com/office/word/2012/wordml" xmlns:w16cid="http://schemas.microsoft.com/office/word/2016/wordml/cid" xmlns:w16se="http://schemas.microsoft.com/office/word/2015/wordml/symex" xmlns:wpg="http://schemas.microsoft.com/office/word/2010/wordprocessingGroup" xmlns:wpi="http://schemas.microsoft.com/office/word/2010/wordprocessingInk" xmlns:wne="http://schemas.microsoft.com/office/word/2006/wordml" xmlns:wps="http://schemas.microsoft.com/office/word/2010/wordprocessingShape" mc:Ignorable="w14 w15 w16se w16cid wp14">
+  <w:p>
+    <w:pPr>
+      <w:pStyle w:val="Header"/>
     </w:pPr>
   </w:p>
 </w:hdr>
@@ -6234,7 +6257,7 @@
     </w:rPrDefault>
     <w:pPrDefault/>
   </w:docDefaults>
-  <w:latentStyles w:defLockedState="0" w:defUIPriority="99" w:defSemiHidden="0" w:defUnhideWhenUsed="0" w:defQFormat="0" w:count="377">
+  <w:latentStyles w:defLockedState="0" w:defUIPriority="99" w:defSemiHidden="0" w:defUnhideWhenUsed="0" w:defQFormat="0" w:count="375">
     <w:lsdException w:name="Normal" w:uiPriority="0" w:qFormat="1"/>
     <w:lsdException w:name="heading 1" w:uiPriority="9" w:qFormat="1"/>
     <w:lsdException w:name="heading 2" w:semiHidden="1" w:uiPriority="9" w:unhideWhenUsed="1" w:qFormat="1"/>
@@ -6608,8 +6631,6 @@
     <w:lsdException w:name="List Table 7 Colorful Accent 6" w:uiPriority="52"/>
     <w:lsdException w:name="Mention" w:semiHidden="1" w:unhideWhenUsed="1"/>
     <w:lsdException w:name="Smart Hyperlink" w:semiHidden="1" w:unhideWhenUsed="1"/>
-    <w:lsdException w:name="Smart Link" w:semiHidden="1" w:unhideWhenUsed="1"/>
-    <w:lsdException w:name="Smart Link Error" w:semiHidden="1" w:unhideWhenUsed="1"/>
   </w:latentStyles>
   <w:style w:type="paragraph" w:default="1" w:styleId="Normal">
     <w:name w:val="Normal"/>
@@ -7147,7 +7168,7 @@
 </file>
 
 <file path=customXml/itemProps1.xml><?xml version="1.0" encoding="utf-8"?>
-<ds:datastoreItem xmlns:ds="http://schemas.openxmlformats.org/officeDocument/2006/customXml" ds:itemID="{1C55E8BF-4C44-476F-83E4-C200C4A524F3}">
+<ds:datastoreItem xmlns:ds="http://schemas.openxmlformats.org/officeDocument/2006/customXml" ds:itemID="{07FF7988-D2C7-B943-BD0C-9CF07A5C6F51}">
   <ds:schemaRefs>
     <ds:schemaRef ds:uri="http://schemas.openxmlformats.org/officeDocument/2006/bibliography"/>
   </ds:schemaRefs>

</xml_diff>